<commit_message>
forgot I said I'd do this.
</commit_message>
<xml_diff>
--- a/rmd-example/ms.docx
+++ b/rmd-example/ms.docx
@@ -2864,6 +2864,14 @@
         </w:tc>
       </w:tr>
     </w:tbl>
+    <w:p>
+      <w:pPr>
+        <w:pStyle w:val="TextBody"/>
+      </w:pPr>
+      <w:r>
+        <w:t xml:space="preserve">I already know the table I’m looking at, so let’s summarize it this way. The mean first difference in our simulations of being a born-again Christian was a change of 0.085 in the probability of voting for Donald Trump in this sample. The lower bound in the simulations was 0.035 and the upper bound of first differences in the simulations was 0.134. Only 1 simulation of 1,000 returned a negative first difference, which would be inconsistent with the intuition that being a born-again Christian should make a white respondent in the Midwest more likely to vote for the Republican candidate. This suggests the effect is precise; we can comfortably rule out an argument that being a born-again Christian had no effect on the likelihood of voting for Donald Trump in our sample.</w:t>
+      </w:r>
+    </w:p>
     <w:p>
       <w:pPr>
         <w:pStyle w:val="TextBody"/>

</xml_diff>